<commit_message>
Método ingeniería casi arreglado
</commit_message>
<xml_diff>
--- a/AllersProject/Docs/Fase2_RecopilacionDeInformacion.docx
+++ b/AllersProject/Docs/Fase2_RecopilacionDeInformacion.docx
@@ -10,6 +10,7 @@
           <w:sz w:val="24"/>
         </w:rPr>
       </w:pPr>
+      <w:bookmarkStart w:id="0" w:name="_GoBack"/>
       <w:r>
         <w:rPr>
           <w:rFonts w:ascii="Times New Roman" w:hAnsi="Times New Roman" w:cs="Times New Roman"/>
@@ -434,21 +435,48 @@
           <w:sz w:val="24"/>
           <w:u w:val="single"/>
         </w:rPr>
-        <w:t xml:space="preserve"> Item Sets:</w:t>
-      </w:r>
-      <w:r>
-        <w:rPr>
-          <w:rFonts w:ascii="Times New Roman" w:hAnsi="Times New Roman" w:cs="Times New Roman"/>
-          <w:sz w:val="24"/>
-        </w:rPr>
         <w:t xml:space="preserve"> </w:t>
       </w:r>
-      <w:r>
-        <w:rPr>
-          <w:rFonts w:ascii="Times New Roman" w:hAnsi="Times New Roman" w:cs="Times New Roman"/>
-          <w:sz w:val="24"/>
-        </w:rPr>
-        <w:t>Itemsets que</w:t>
+      <w:proofErr w:type="spellStart"/>
+      <w:r>
+        <w:rPr>
+          <w:rFonts w:ascii="Times New Roman" w:hAnsi="Times New Roman" w:cs="Times New Roman"/>
+          <w:sz w:val="24"/>
+          <w:u w:val="single"/>
+        </w:rPr>
+        <w:t>Item</w:t>
+      </w:r>
+      <w:proofErr w:type="spellEnd"/>
+      <w:r>
+        <w:rPr>
+          <w:rFonts w:ascii="Times New Roman" w:hAnsi="Times New Roman" w:cs="Times New Roman"/>
+          <w:sz w:val="24"/>
+          <w:u w:val="single"/>
+        </w:rPr>
+        <w:t xml:space="preserve"> Sets:</w:t>
+      </w:r>
+      <w:r>
+        <w:rPr>
+          <w:rFonts w:ascii="Times New Roman" w:hAnsi="Times New Roman" w:cs="Times New Roman"/>
+          <w:sz w:val="24"/>
+        </w:rPr>
+        <w:t xml:space="preserve"> </w:t>
+      </w:r>
+      <w:proofErr w:type="spellStart"/>
+      <w:r>
+        <w:rPr>
+          <w:rFonts w:ascii="Times New Roman" w:hAnsi="Times New Roman" w:cs="Times New Roman"/>
+          <w:sz w:val="24"/>
+        </w:rPr>
+        <w:t>Itemsets</w:t>
+      </w:r>
+      <w:proofErr w:type="spellEnd"/>
+      <w:r>
+        <w:rPr>
+          <w:rFonts w:ascii="Times New Roman" w:hAnsi="Times New Roman" w:cs="Times New Roman"/>
+          <w:sz w:val="24"/>
+        </w:rPr>
+        <w:t xml:space="preserve"> que</w:t>
       </w:r>
       <w:r>
         <w:rPr>
@@ -608,8 +636,68 @@
         </w:rPr>
         <w:t xml:space="preserve"> </w:t>
       </w:r>
-      <w:bookmarkStart w:id="0" w:name="_GoBack"/>
-      <w:bookmarkEnd w:id="0"/>
+      <w:r>
+        <w:rPr>
+          <w:rFonts w:ascii="Times New Roman" w:hAnsi="Times New Roman" w:cs="Times New Roman"/>
+          <w:sz w:val="24"/>
+        </w:rPr>
+        <w:t>Reglas de la forma X-&gt;</w:t>
+      </w:r>
+      <w:r>
+        <w:rPr>
+          <w:rFonts w:ascii="Times New Roman" w:hAnsi="Times New Roman" w:cs="Times New Roman"/>
+          <w:sz w:val="24"/>
+        </w:rPr>
+        <w:t xml:space="preserve"> Y cuya confidencia es superior a un </w:t>
+      </w:r>
+      <w:proofErr w:type="spellStart"/>
+      <w:r>
+        <w:rPr>
+          <w:rFonts w:ascii="Times New Roman" w:hAnsi="Times New Roman" w:cs="Times New Roman"/>
+          <w:sz w:val="24"/>
+        </w:rPr>
+        <w:t>minconf</w:t>
+      </w:r>
+      <w:proofErr w:type="spellEnd"/>
+      <w:r>
+        <w:rPr>
+          <w:rFonts w:ascii="Times New Roman" w:hAnsi="Times New Roman" w:cs="Times New Roman"/>
+          <w:sz w:val="24"/>
+        </w:rPr>
+        <w:t xml:space="preserve">. Además, XY es un </w:t>
+      </w:r>
+      <w:proofErr w:type="spellStart"/>
+      <w:r>
+        <w:rPr>
+          <w:rFonts w:ascii="Times New Roman" w:hAnsi="Times New Roman" w:cs="Times New Roman"/>
+          <w:sz w:val="24"/>
+        </w:rPr>
+        <w:t>Frequent</w:t>
+      </w:r>
+      <w:proofErr w:type="spellEnd"/>
+      <w:r>
+        <w:rPr>
+          <w:rFonts w:ascii="Times New Roman" w:hAnsi="Times New Roman" w:cs="Times New Roman"/>
+          <w:sz w:val="24"/>
+        </w:rPr>
+        <w:t xml:space="preserve"> </w:t>
+      </w:r>
+      <w:proofErr w:type="spellStart"/>
+      <w:r>
+        <w:rPr>
+          <w:rFonts w:ascii="Times New Roman" w:hAnsi="Times New Roman" w:cs="Times New Roman"/>
+          <w:sz w:val="24"/>
+        </w:rPr>
+        <w:t>Item</w:t>
+      </w:r>
+      <w:proofErr w:type="spellEnd"/>
+      <w:r>
+        <w:rPr>
+          <w:rFonts w:ascii="Times New Roman" w:hAnsi="Times New Roman" w:cs="Times New Roman"/>
+          <w:sz w:val="24"/>
+        </w:rPr>
+        <w:t xml:space="preserve"> set.</w:t>
+      </w:r>
     </w:p>
     <w:p>
       <w:pPr>
@@ -629,162 +717,71 @@
           <w:sz w:val="24"/>
           <w:u w:val="single"/>
         </w:rPr>
-        <w:t>Big Data</w:t>
-      </w:r>
-      <w:r>
-        <w:rPr>
-          <w:rFonts w:ascii="Times New Roman" w:hAnsi="Times New Roman" w:cs="Times New Roman"/>
-          <w:sz w:val="24"/>
-        </w:rPr>
-        <w:t xml:space="preserve">: </w:t>
-      </w:r>
-      <w:r>
-        <w:rPr>
-          <w:rFonts w:ascii="Times New Roman" w:hAnsi="Times New Roman" w:cs="Times New Roman"/>
-          <w:sz w:val="24"/>
-        </w:rPr>
-        <w:t xml:space="preserve">Enfoque para describir enormes cantidades de datos (tanto estructurados, no estructurados o </w:t>
-      </w:r>
-      <w:proofErr w:type="spellStart"/>
-      <w:r>
-        <w:rPr>
-          <w:rFonts w:ascii="Times New Roman" w:hAnsi="Times New Roman" w:cs="Times New Roman"/>
-          <w:sz w:val="24"/>
-        </w:rPr>
-        <w:t>semi</w:t>
-      </w:r>
-      <w:proofErr w:type="spellEnd"/>
-      <w:r>
-        <w:rPr>
-          <w:rFonts w:ascii="Times New Roman" w:hAnsi="Times New Roman" w:cs="Times New Roman"/>
-          <w:sz w:val="24"/>
-        </w:rPr>
-        <w:t>-estructurados) que tomaría demasiado tiempo cargarlos a una base de datos relacional.</w:t>
-      </w:r>
-      <w:r>
-        <w:rPr>
-          <w:rFonts w:ascii="Times New Roman" w:hAnsi="Times New Roman" w:cs="Times New Roman"/>
-          <w:sz w:val="24"/>
-        </w:rPr>
-        <w:t xml:space="preserve"> Es decir, es la información que no puede ser procesada con herramientas tradicionales (Por, por ejemplo, requerir una velocidad de respuesta muy rápida).</w:t>
-      </w:r>
-      <w:r>
-        <w:rPr>
-          <w:rFonts w:ascii="Times New Roman" w:hAnsi="Times New Roman" w:cs="Times New Roman"/>
-          <w:sz w:val="24"/>
-        </w:rPr>
-        <w:t xml:space="preserve"> Esto no quiere decir que se deban despreciar las bases de datos convencionales, sino que van de la mano, cada uno cumpliendo funciones diferentes.</w:t>
-      </w:r>
-      <w:r>
-        <w:rPr>
-          <w:rFonts w:ascii="Times New Roman" w:hAnsi="Times New Roman" w:cs="Times New Roman"/>
-          <w:sz w:val="24"/>
-        </w:rPr>
-        <w:t xml:space="preserve"> Existen varios tipos de Big Data, entre los que se encuentra: Web y Social media, Biométricos, Machine to Machine (M2M), Human </w:t>
-      </w:r>
-      <w:proofErr w:type="spellStart"/>
-      <w:r>
-        <w:rPr>
-          <w:rFonts w:ascii="Times New Roman" w:hAnsi="Times New Roman" w:cs="Times New Roman"/>
-          <w:sz w:val="24"/>
-        </w:rPr>
-        <w:t>Generated</w:t>
-      </w:r>
-      <w:proofErr w:type="spellEnd"/>
-      <w:r>
-        <w:rPr>
-          <w:rFonts w:ascii="Times New Roman" w:hAnsi="Times New Roman" w:cs="Times New Roman"/>
-          <w:sz w:val="24"/>
-        </w:rPr>
-        <w:t xml:space="preserve"> y Big </w:t>
-      </w:r>
-      <w:proofErr w:type="spellStart"/>
-      <w:r>
-        <w:rPr>
-          <w:rFonts w:ascii="Times New Roman" w:hAnsi="Times New Roman" w:cs="Times New Roman"/>
-          <w:sz w:val="24"/>
-        </w:rPr>
-        <w:t>Transaction</w:t>
-      </w:r>
-      <w:proofErr w:type="spellEnd"/>
-      <w:r>
-        <w:rPr>
-          <w:rFonts w:ascii="Times New Roman" w:hAnsi="Times New Roman" w:cs="Times New Roman"/>
-          <w:sz w:val="24"/>
-        </w:rPr>
-        <w:t xml:space="preserve"> Data. Actualmente, la herramienta con liderazgo en popularidad para analizar Big Data es </w:t>
-      </w:r>
-      <w:proofErr w:type="spellStart"/>
-      <w:r>
-        <w:rPr>
-          <w:rFonts w:ascii="Times New Roman" w:hAnsi="Times New Roman" w:cs="Times New Roman"/>
-          <w:sz w:val="24"/>
-        </w:rPr>
-        <w:t>Hadoop</w:t>
-      </w:r>
-      <w:proofErr w:type="spellEnd"/>
-      <w:r>
-        <w:rPr>
-          <w:rFonts w:ascii="Times New Roman" w:hAnsi="Times New Roman" w:cs="Times New Roman"/>
-          <w:sz w:val="24"/>
-        </w:rPr>
-        <w:t xml:space="preserve">, el cual está inspirado en </w:t>
-      </w:r>
-      <w:proofErr w:type="spellStart"/>
-      <w:r>
-        <w:rPr>
-          <w:rFonts w:ascii="Times New Roman" w:hAnsi="Times New Roman" w:cs="Times New Roman"/>
-          <w:sz w:val="24"/>
-        </w:rPr>
-        <w:t>GoogleFile</w:t>
-      </w:r>
-      <w:proofErr w:type="spellEnd"/>
-      <w:r>
-        <w:rPr>
-          <w:rFonts w:ascii="Times New Roman" w:hAnsi="Times New Roman" w:cs="Times New Roman"/>
-          <w:sz w:val="24"/>
-        </w:rPr>
-        <w:t xml:space="preserve"> </w:t>
-      </w:r>
-      <w:proofErr w:type="spellStart"/>
-      <w:r>
-        <w:rPr>
-          <w:rFonts w:ascii="Times New Roman" w:hAnsi="Times New Roman" w:cs="Times New Roman"/>
-          <w:sz w:val="24"/>
-        </w:rPr>
-        <w:t>Systems</w:t>
-      </w:r>
-      <w:proofErr w:type="spellEnd"/>
-      <w:r>
-        <w:rPr>
-          <w:rFonts w:ascii="Times New Roman" w:hAnsi="Times New Roman" w:cs="Times New Roman"/>
-          <w:sz w:val="24"/>
-        </w:rPr>
-        <w:t xml:space="preserve"> y utiliza el paradigma </w:t>
-      </w:r>
-      <w:proofErr w:type="spellStart"/>
-      <w:r>
-        <w:rPr>
-          <w:rFonts w:ascii="Times New Roman" w:hAnsi="Times New Roman" w:cs="Times New Roman"/>
-          <w:sz w:val="24"/>
-        </w:rPr>
-        <w:t>MapReduce</w:t>
-      </w:r>
-      <w:proofErr w:type="spellEnd"/>
-      <w:r>
-        <w:rPr>
-          <w:rStyle w:val="Refdenotaalpie"/>
-          <w:rFonts w:ascii="Times New Roman" w:hAnsi="Times New Roman" w:cs="Times New Roman"/>
-          <w:sz w:val="24"/>
-        </w:rPr>
-        <w:footnoteReference w:id="2"/>
-      </w:r>
-      <w:r>
-        <w:rPr>
-          <w:rFonts w:ascii="Times New Roman" w:hAnsi="Times New Roman" w:cs="Times New Roman"/>
-          <w:sz w:val="24"/>
-        </w:rPr>
-        <w:t>.</w:t>
+        <w:t xml:space="preserve">Principio de </w:t>
+      </w:r>
+      <w:proofErr w:type="spellStart"/>
+      <w:r>
+        <w:rPr>
+          <w:rFonts w:ascii="Times New Roman" w:hAnsi="Times New Roman" w:cs="Times New Roman"/>
+          <w:sz w:val="24"/>
+          <w:u w:val="single"/>
+        </w:rPr>
+        <w:t>Apiori</w:t>
+      </w:r>
+      <w:proofErr w:type="spellEnd"/>
+      <w:r>
+        <w:rPr>
+          <w:rFonts w:ascii="Times New Roman" w:hAnsi="Times New Roman" w:cs="Times New Roman"/>
+          <w:sz w:val="24"/>
+          <w:u w:val="single"/>
+        </w:rPr>
+        <w:t>:</w:t>
+      </w:r>
+      <w:r>
+        <w:rPr>
+          <w:rFonts w:ascii="Times New Roman" w:hAnsi="Times New Roman" w:cs="Times New Roman"/>
+          <w:sz w:val="24"/>
+        </w:rPr>
+        <w:t xml:space="preserve"> Teorema que afirma que, si un </w:t>
+      </w:r>
+      <w:proofErr w:type="spellStart"/>
+      <w:r>
+        <w:rPr>
+          <w:rFonts w:ascii="Times New Roman" w:hAnsi="Times New Roman" w:cs="Times New Roman"/>
+          <w:sz w:val="24"/>
+        </w:rPr>
+        <w:t>itemset</w:t>
+      </w:r>
+      <w:proofErr w:type="spellEnd"/>
+      <w:r>
+        <w:rPr>
+          <w:rFonts w:ascii="Times New Roman" w:hAnsi="Times New Roman" w:cs="Times New Roman"/>
+          <w:sz w:val="24"/>
+        </w:rPr>
+        <w:t xml:space="preserve"> es frecuente, todos sus subconjuntos deben de ser frecuentes también. A partir de este principio, si se encuentra un conjunto X que no es frecuente, se puede inferir que todo conjunto que contenga a X tampoco va a ser frecuente. </w:t>
+      </w:r>
+      <w:r>
+        <w:rPr>
+          <w:rFonts w:ascii="Times New Roman" w:hAnsi="Times New Roman" w:cs="Times New Roman"/>
+          <w:sz w:val="24"/>
+        </w:rPr>
+        <w:t xml:space="preserve">Dicho principio evita computar </w:t>
+      </w:r>
+      <w:proofErr w:type="spellStart"/>
+      <w:r>
+        <w:rPr>
+          <w:rFonts w:ascii="Times New Roman" w:hAnsi="Times New Roman" w:cs="Times New Roman"/>
+          <w:sz w:val="24"/>
+        </w:rPr>
+        <w:t>itemsets</w:t>
+      </w:r>
+      <w:proofErr w:type="spellEnd"/>
+      <w:r>
+        <w:rPr>
+          <w:rFonts w:ascii="Times New Roman" w:hAnsi="Times New Roman" w:cs="Times New Roman"/>
+          <w:sz w:val="24"/>
+        </w:rPr>
+        <w:t xml:space="preserve"> que de antemano se sabe no van a ser frecuentes.</w:t>
       </w:r>
     </w:p>
     <w:p>
@@ -805,46 +802,51 @@
           <w:sz w:val="24"/>
           <w:u w:val="single"/>
         </w:rPr>
-        <w:lastRenderedPageBreak/>
-        <w:t>Base de datos Relacional</w:t>
-      </w:r>
-      <w:r>
-        <w:rPr>
-          <w:rFonts w:ascii="Times New Roman" w:hAnsi="Times New Roman" w:cs="Times New Roman"/>
-          <w:sz w:val="24"/>
-        </w:rPr>
-        <w:t xml:space="preserve">: </w:t>
-      </w:r>
-      <w:r>
-        <w:rPr>
-          <w:rFonts w:ascii="Times New Roman" w:hAnsi="Times New Roman" w:cs="Times New Roman"/>
-          <w:sz w:val="24"/>
-        </w:rPr>
-        <w:t xml:space="preserve">Base de datos conformada por un conjunto de tablas, que se manipula de acuerdo al modelo de datos relacional (Donde las relaciones son </w:t>
-      </w:r>
-      <w:proofErr w:type="spellStart"/>
-      <w:r>
-        <w:rPr>
-          <w:rFonts w:ascii="Times New Roman" w:hAnsi="Times New Roman" w:cs="Times New Roman"/>
-          <w:sz w:val="24"/>
-        </w:rPr>
-        <w:t>tuplas</w:t>
-      </w:r>
-      <w:proofErr w:type="spellEnd"/>
-      <w:r>
-        <w:rPr>
-          <w:rFonts w:ascii="Times New Roman" w:hAnsi="Times New Roman" w:cs="Times New Roman"/>
-          <w:sz w:val="24"/>
-        </w:rPr>
-        <w:t>, lo que se puede ver como si cada tabla fuera una relación).</w:t>
-      </w:r>
-      <w:r>
-        <w:rPr>
-          <w:rStyle w:val="Refdenotaalpie"/>
-          <w:rFonts w:ascii="Times New Roman" w:hAnsi="Times New Roman" w:cs="Times New Roman"/>
-          <w:sz w:val="24"/>
-        </w:rPr>
-        <w:footnoteReference w:id="3"/>
+        <w:t xml:space="preserve">Principio de monotonicidad: </w:t>
+      </w:r>
+      <w:r>
+        <w:rPr>
+          <w:rFonts w:ascii="Times New Roman" w:hAnsi="Times New Roman" w:cs="Times New Roman"/>
+          <w:sz w:val="24"/>
+        </w:rPr>
+        <w:t>Dada una función f, si X es subconjunto de Y, entonces f(X) &lt;</w:t>
+      </w:r>
+      <w:r>
+        <w:rPr>
+          <w:rFonts w:ascii="Times New Roman" w:hAnsi="Times New Roman" w:cs="Times New Roman"/>
+          <w:sz w:val="24"/>
+        </w:rPr>
+        <w:t>=</w:t>
+      </w:r>
+      <w:r>
+        <w:rPr>
+          <w:rFonts w:ascii="Times New Roman" w:hAnsi="Times New Roman" w:cs="Times New Roman"/>
+          <w:sz w:val="24"/>
+        </w:rPr>
+        <w:t xml:space="preserve"> f(Y)</w:t>
+      </w:r>
+      <w:r>
+        <w:rPr>
+          <w:rFonts w:ascii="Times New Roman" w:hAnsi="Times New Roman" w:cs="Times New Roman"/>
+          <w:sz w:val="24"/>
+        </w:rPr>
+        <w:t xml:space="preserve">. El principio de </w:t>
+      </w:r>
+      <w:proofErr w:type="spellStart"/>
+      <w:r>
+        <w:rPr>
+          <w:rFonts w:ascii="Times New Roman" w:hAnsi="Times New Roman" w:cs="Times New Roman"/>
+          <w:sz w:val="24"/>
+        </w:rPr>
+        <w:t>Apiori</w:t>
+      </w:r>
+      <w:proofErr w:type="spellEnd"/>
+      <w:r>
+        <w:rPr>
+          <w:rFonts w:ascii="Times New Roman" w:hAnsi="Times New Roman" w:cs="Times New Roman"/>
+          <w:sz w:val="24"/>
+        </w:rPr>
+        <w:t xml:space="preserve"> se basa en la anti-monotonicidad (lo opuesto a monotonicidad).</w:t>
       </w:r>
     </w:p>
     <w:p>
@@ -857,97 +859,97 @@
         <w:rPr>
           <w:rFonts w:ascii="Times New Roman" w:hAnsi="Times New Roman" w:cs="Times New Roman"/>
           <w:sz w:val="24"/>
-          <w:u w:val="single"/>
-        </w:rPr>
-      </w:pPr>
-      <w:r>
-        <w:rPr>
-          <w:rFonts w:ascii="Times New Roman" w:hAnsi="Times New Roman" w:cs="Times New Roman"/>
-          <w:sz w:val="24"/>
-          <w:u w:val="single"/>
-        </w:rPr>
-        <w:t xml:space="preserve">Paradigma </w:t>
-      </w:r>
-      <w:proofErr w:type="spellStart"/>
-      <w:r>
-        <w:rPr>
-          <w:rFonts w:ascii="Times New Roman" w:hAnsi="Times New Roman" w:cs="Times New Roman"/>
-          <w:sz w:val="24"/>
-          <w:u w:val="single"/>
-        </w:rPr>
-        <w:t>Map</w:t>
-      </w:r>
-      <w:proofErr w:type="spellEnd"/>
-      <w:r>
-        <w:rPr>
-          <w:rFonts w:ascii="Times New Roman" w:hAnsi="Times New Roman" w:cs="Times New Roman"/>
-          <w:sz w:val="24"/>
-          <w:u w:val="single"/>
-        </w:rPr>
-        <w:t>-Reduce</w:t>
-      </w:r>
-      <w:r>
-        <w:rPr>
-          <w:rFonts w:ascii="Times New Roman" w:hAnsi="Times New Roman" w:cs="Times New Roman"/>
-          <w:sz w:val="24"/>
-        </w:rPr>
-        <w:t xml:space="preserve">: </w:t>
-      </w:r>
-      <w:r>
-        <w:rPr>
-          <w:rFonts w:ascii="Times New Roman" w:hAnsi="Times New Roman" w:cs="Times New Roman"/>
-          <w:sz w:val="24"/>
-        </w:rPr>
-        <w:t xml:space="preserve">Framework para trabajar sobre grandes colecciones de datos en varios grupos de computadoras para aprovechar la computación paralela. Está compuesto por dos funciones: Función </w:t>
-      </w:r>
-      <w:proofErr w:type="spellStart"/>
-      <w:proofErr w:type="gramStart"/>
-      <w:r>
-        <w:rPr>
-          <w:rFonts w:ascii="Times New Roman" w:hAnsi="Times New Roman" w:cs="Times New Roman"/>
-          <w:sz w:val="24"/>
-        </w:rPr>
-        <w:t>Map</w:t>
-      </w:r>
-      <w:proofErr w:type="spellEnd"/>
-      <w:r>
-        <w:rPr>
-          <w:rFonts w:ascii="Times New Roman" w:hAnsi="Times New Roman" w:cs="Times New Roman"/>
-          <w:sz w:val="24"/>
-        </w:rPr>
-        <w:t>(</w:t>
-      </w:r>
-      <w:proofErr w:type="gramEnd"/>
-      <w:r>
-        <w:rPr>
-          <w:rFonts w:ascii="Times New Roman" w:hAnsi="Times New Roman" w:cs="Times New Roman"/>
-          <w:sz w:val="24"/>
-        </w:rPr>
-        <w:t xml:space="preserve">), la cual mapea los datos de entrada de la función en paralelo y genera una lista de pares (k2,v2). La otra función es la de Reduce(), la cual se llama en paralelo para cada grupo generado en la función </w:t>
-      </w:r>
-      <w:proofErr w:type="spellStart"/>
-      <w:r>
-        <w:rPr>
-          <w:rFonts w:ascii="Times New Roman" w:hAnsi="Times New Roman" w:cs="Times New Roman"/>
-          <w:sz w:val="24"/>
-        </w:rPr>
-        <w:t>Map</w:t>
-      </w:r>
-      <w:proofErr w:type="spellEnd"/>
-      <w:r>
-        <w:rPr>
-          <w:rFonts w:ascii="Times New Roman" w:hAnsi="Times New Roman" w:cs="Times New Roman"/>
-          <w:sz w:val="24"/>
-        </w:rPr>
-        <w:t xml:space="preserve"> y retorna un valor final v3.</w:t>
-      </w:r>
-      <w:r>
-        <w:rPr>
-          <w:rStyle w:val="Refdenotaalpie"/>
-          <w:rFonts w:ascii="Times New Roman" w:hAnsi="Times New Roman" w:cs="Times New Roman"/>
-          <w:sz w:val="24"/>
-        </w:rPr>
-        <w:footnoteReference w:id="4"/>
+        </w:rPr>
+      </w:pPr>
+      <w:r>
+        <w:rPr>
+          <w:rFonts w:ascii="Times New Roman" w:hAnsi="Times New Roman" w:cs="Times New Roman"/>
+          <w:sz w:val="24"/>
+          <w:u w:val="single"/>
+        </w:rPr>
+        <w:t xml:space="preserve">Máximo </w:t>
+      </w:r>
+      <w:proofErr w:type="spellStart"/>
+      <w:r>
+        <w:rPr>
+          <w:rFonts w:ascii="Times New Roman" w:hAnsi="Times New Roman" w:cs="Times New Roman"/>
+          <w:sz w:val="24"/>
+          <w:u w:val="single"/>
+        </w:rPr>
+        <w:t>frequent</w:t>
+      </w:r>
+      <w:proofErr w:type="spellEnd"/>
+      <w:r>
+        <w:rPr>
+          <w:rFonts w:ascii="Times New Roman" w:hAnsi="Times New Roman" w:cs="Times New Roman"/>
+          <w:sz w:val="24"/>
+          <w:u w:val="single"/>
+        </w:rPr>
+        <w:t xml:space="preserve"> </w:t>
+      </w:r>
+      <w:proofErr w:type="spellStart"/>
+      <w:r>
+        <w:rPr>
+          <w:rFonts w:ascii="Times New Roman" w:hAnsi="Times New Roman" w:cs="Times New Roman"/>
+          <w:sz w:val="24"/>
+          <w:u w:val="single"/>
+        </w:rPr>
+        <w:t>Item</w:t>
+      </w:r>
+      <w:proofErr w:type="spellEnd"/>
+      <w:r>
+        <w:rPr>
+          <w:rFonts w:ascii="Times New Roman" w:hAnsi="Times New Roman" w:cs="Times New Roman"/>
+          <w:sz w:val="24"/>
+          <w:u w:val="single"/>
+        </w:rPr>
+        <w:t xml:space="preserve"> set:</w:t>
+      </w:r>
+      <w:r>
+        <w:rPr>
+          <w:rFonts w:ascii="Times New Roman" w:hAnsi="Times New Roman" w:cs="Times New Roman"/>
+          <w:sz w:val="24"/>
+        </w:rPr>
+        <w:t xml:space="preserve"> Un </w:t>
+      </w:r>
+      <w:proofErr w:type="spellStart"/>
+      <w:r>
+        <w:rPr>
+          <w:rFonts w:ascii="Times New Roman" w:hAnsi="Times New Roman" w:cs="Times New Roman"/>
+          <w:sz w:val="24"/>
+        </w:rPr>
+        <w:t>itemset</w:t>
+      </w:r>
+      <w:proofErr w:type="spellEnd"/>
+      <w:r>
+        <w:rPr>
+          <w:rFonts w:ascii="Times New Roman" w:hAnsi="Times New Roman" w:cs="Times New Roman"/>
+          <w:sz w:val="24"/>
+        </w:rPr>
+        <w:t xml:space="preserve"> frecuente</w:t>
+      </w:r>
+      <w:r>
+        <w:rPr>
+          <w:rFonts w:ascii="Times New Roman" w:hAnsi="Times New Roman" w:cs="Times New Roman"/>
+          <w:sz w:val="24"/>
+        </w:rPr>
+        <w:t xml:space="preserve"> para el cual ninguno de sus </w:t>
+      </w:r>
+      <w:proofErr w:type="spellStart"/>
+      <w:r>
+        <w:rPr>
+          <w:rFonts w:ascii="Times New Roman" w:hAnsi="Times New Roman" w:cs="Times New Roman"/>
+          <w:sz w:val="24"/>
+        </w:rPr>
+        <w:t>itemsets</w:t>
+      </w:r>
+      <w:proofErr w:type="spellEnd"/>
+      <w:r>
+        <w:rPr>
+          <w:rFonts w:ascii="Times New Roman" w:hAnsi="Times New Roman" w:cs="Times New Roman"/>
+          <w:sz w:val="24"/>
+        </w:rPr>
+        <w:t xml:space="preserve"> inmediatamente superiores es frecuente.</w:t>
       </w:r>
     </w:p>
     <w:p>
@@ -960,6 +962,470 @@
         <w:rPr>
           <w:rFonts w:ascii="Times New Roman" w:hAnsi="Times New Roman" w:cs="Times New Roman"/>
           <w:sz w:val="24"/>
+        </w:rPr>
+      </w:pPr>
+      <w:proofErr w:type="spellStart"/>
+      <w:r>
+        <w:rPr>
+          <w:rFonts w:ascii="Times New Roman" w:hAnsi="Times New Roman" w:cs="Times New Roman"/>
+          <w:sz w:val="24"/>
+          <w:u w:val="single"/>
+        </w:rPr>
+        <w:t>Frequent</w:t>
+      </w:r>
+      <w:proofErr w:type="spellEnd"/>
+      <w:r>
+        <w:rPr>
+          <w:rFonts w:ascii="Times New Roman" w:hAnsi="Times New Roman" w:cs="Times New Roman"/>
+          <w:sz w:val="24"/>
+          <w:u w:val="single"/>
+        </w:rPr>
+        <w:t xml:space="preserve"> </w:t>
+      </w:r>
+      <w:proofErr w:type="spellStart"/>
+      <w:r>
+        <w:rPr>
+          <w:rFonts w:ascii="Times New Roman" w:hAnsi="Times New Roman" w:cs="Times New Roman"/>
+          <w:sz w:val="24"/>
+          <w:u w:val="single"/>
+        </w:rPr>
+        <w:t>itemsets</w:t>
+      </w:r>
+      <w:proofErr w:type="spellEnd"/>
+      <w:r>
+        <w:rPr>
+          <w:rFonts w:ascii="Times New Roman" w:hAnsi="Times New Roman" w:cs="Times New Roman"/>
+          <w:sz w:val="24"/>
+          <w:u w:val="single"/>
+        </w:rPr>
+        <w:t xml:space="preserve"> cerrados:</w:t>
+      </w:r>
+      <w:r>
+        <w:rPr>
+          <w:rFonts w:ascii="Times New Roman" w:hAnsi="Times New Roman" w:cs="Times New Roman"/>
+          <w:sz w:val="24"/>
+        </w:rPr>
+        <w:t xml:space="preserve"> Se considera un </w:t>
+      </w:r>
+      <w:proofErr w:type="spellStart"/>
+      <w:r>
+        <w:rPr>
+          <w:rFonts w:ascii="Times New Roman" w:hAnsi="Times New Roman" w:cs="Times New Roman"/>
+          <w:sz w:val="24"/>
+        </w:rPr>
+        <w:t>itemset</w:t>
+      </w:r>
+      <w:proofErr w:type="spellEnd"/>
+      <w:r>
+        <w:rPr>
+          <w:rFonts w:ascii="Times New Roman" w:hAnsi="Times New Roman" w:cs="Times New Roman"/>
+          <w:sz w:val="24"/>
+        </w:rPr>
+        <w:t xml:space="preserve"> X como cerrado si </w:t>
+      </w:r>
+      <w:r>
+        <w:rPr>
+          <w:rFonts w:ascii="Times New Roman" w:hAnsi="Times New Roman" w:cs="Times New Roman"/>
+          <w:sz w:val="24"/>
+        </w:rPr>
+        <w:t xml:space="preserve">es frecuente y </w:t>
+      </w:r>
+      <w:r>
+        <w:rPr>
+          <w:rFonts w:ascii="Times New Roman" w:hAnsi="Times New Roman" w:cs="Times New Roman"/>
+          <w:sz w:val="24"/>
+        </w:rPr>
+        <w:t xml:space="preserve">ninguno de los conjuntos inmediatamente superiores tiene el mismo </w:t>
+      </w:r>
+      <w:proofErr w:type="spellStart"/>
+      <w:r>
+        <w:rPr>
+          <w:rFonts w:ascii="Times New Roman" w:hAnsi="Times New Roman" w:cs="Times New Roman"/>
+          <w:sz w:val="24"/>
+        </w:rPr>
+        <w:t>support</w:t>
+      </w:r>
+      <w:proofErr w:type="spellEnd"/>
+      <w:r>
+        <w:rPr>
+          <w:rFonts w:ascii="Times New Roman" w:hAnsi="Times New Roman" w:cs="Times New Roman"/>
+          <w:sz w:val="24"/>
+        </w:rPr>
+        <w:t xml:space="preserve"> </w:t>
+      </w:r>
+      <w:proofErr w:type="spellStart"/>
+      <w:r>
+        <w:rPr>
+          <w:rFonts w:ascii="Times New Roman" w:hAnsi="Times New Roman" w:cs="Times New Roman"/>
+          <w:sz w:val="24"/>
+        </w:rPr>
+        <w:t>count</w:t>
+      </w:r>
+      <w:proofErr w:type="spellEnd"/>
+      <w:r>
+        <w:rPr>
+          <w:rFonts w:ascii="Times New Roman" w:hAnsi="Times New Roman" w:cs="Times New Roman"/>
+          <w:sz w:val="24"/>
+        </w:rPr>
+        <w:t>.</w:t>
+      </w:r>
+      <w:r>
+        <w:rPr>
+          <w:rFonts w:ascii="Times New Roman" w:hAnsi="Times New Roman" w:cs="Times New Roman"/>
+          <w:sz w:val="24"/>
+        </w:rPr>
+        <w:t xml:space="preserve"> Sirve para eliminar las reglas redundantes.</w:t>
+      </w:r>
+    </w:p>
+    <w:p>
+      <w:pPr>
+        <w:pStyle w:val="Prrafodelista"/>
+        <w:numPr>
+          <w:ilvl w:val="0"/>
+          <w:numId w:val="1"/>
+        </w:numPr>
+        <w:rPr>
+          <w:rFonts w:ascii="Times New Roman" w:hAnsi="Times New Roman" w:cs="Times New Roman"/>
+          <w:sz w:val="24"/>
+        </w:rPr>
+      </w:pPr>
+      <w:r>
+        <w:rPr>
+          <w:rFonts w:ascii="Times New Roman" w:hAnsi="Times New Roman" w:cs="Times New Roman"/>
+          <w:sz w:val="24"/>
+          <w:u w:val="single"/>
+        </w:rPr>
+        <w:lastRenderedPageBreak/>
+        <w:t>Big Data</w:t>
+      </w:r>
+      <w:r>
+        <w:rPr>
+          <w:rFonts w:ascii="Times New Roman" w:hAnsi="Times New Roman" w:cs="Times New Roman"/>
+          <w:sz w:val="24"/>
+        </w:rPr>
+        <w:t xml:space="preserve">: </w:t>
+      </w:r>
+      <w:r>
+        <w:rPr>
+          <w:rFonts w:ascii="Times New Roman" w:hAnsi="Times New Roman" w:cs="Times New Roman"/>
+          <w:sz w:val="24"/>
+        </w:rPr>
+        <w:t xml:space="preserve">Enfoque para describir enormes cantidades de datos (tanto estructurados, no estructurados o </w:t>
+      </w:r>
+      <w:proofErr w:type="spellStart"/>
+      <w:r>
+        <w:rPr>
+          <w:rFonts w:ascii="Times New Roman" w:hAnsi="Times New Roman" w:cs="Times New Roman"/>
+          <w:sz w:val="24"/>
+        </w:rPr>
+        <w:t>semi</w:t>
+      </w:r>
+      <w:proofErr w:type="spellEnd"/>
+      <w:r>
+        <w:rPr>
+          <w:rFonts w:ascii="Times New Roman" w:hAnsi="Times New Roman" w:cs="Times New Roman"/>
+          <w:sz w:val="24"/>
+        </w:rPr>
+        <w:t>-estructurados) que tomaría demasiado tiempo cargarlos a una base de datos relacional.</w:t>
+      </w:r>
+      <w:r>
+        <w:rPr>
+          <w:rFonts w:ascii="Times New Roman" w:hAnsi="Times New Roman" w:cs="Times New Roman"/>
+          <w:sz w:val="24"/>
+        </w:rPr>
+        <w:t xml:space="preserve"> Es decir, es la información que no puede ser procesada con herramientas tradicionales (Por, por ejemplo, requerir una velocidad de respuesta muy rápida).</w:t>
+      </w:r>
+      <w:r>
+        <w:rPr>
+          <w:rFonts w:ascii="Times New Roman" w:hAnsi="Times New Roman" w:cs="Times New Roman"/>
+          <w:sz w:val="24"/>
+        </w:rPr>
+        <w:t xml:space="preserve"> Esto no quiere decir que se deban despreciar las bases de datos convencionales, sino que van de la mano, cada uno cumpliendo funciones diferentes.</w:t>
+      </w:r>
+      <w:r>
+        <w:rPr>
+          <w:rFonts w:ascii="Times New Roman" w:hAnsi="Times New Roman" w:cs="Times New Roman"/>
+          <w:sz w:val="24"/>
+        </w:rPr>
+        <w:t xml:space="preserve"> Existen varios tipos de Big Data, entre los que se encuentra: Web y Social media, Biométricos, Machine to Machine (M2M), Human </w:t>
+      </w:r>
+      <w:proofErr w:type="spellStart"/>
+      <w:r>
+        <w:rPr>
+          <w:rFonts w:ascii="Times New Roman" w:hAnsi="Times New Roman" w:cs="Times New Roman"/>
+          <w:sz w:val="24"/>
+        </w:rPr>
+        <w:t>Generated</w:t>
+      </w:r>
+      <w:proofErr w:type="spellEnd"/>
+      <w:r>
+        <w:rPr>
+          <w:rFonts w:ascii="Times New Roman" w:hAnsi="Times New Roman" w:cs="Times New Roman"/>
+          <w:sz w:val="24"/>
+        </w:rPr>
+        <w:t xml:space="preserve"> y Big </w:t>
+      </w:r>
+      <w:proofErr w:type="spellStart"/>
+      <w:r>
+        <w:rPr>
+          <w:rFonts w:ascii="Times New Roman" w:hAnsi="Times New Roman" w:cs="Times New Roman"/>
+          <w:sz w:val="24"/>
+        </w:rPr>
+        <w:t>Transaction</w:t>
+      </w:r>
+      <w:proofErr w:type="spellEnd"/>
+      <w:r>
+        <w:rPr>
+          <w:rFonts w:ascii="Times New Roman" w:hAnsi="Times New Roman" w:cs="Times New Roman"/>
+          <w:sz w:val="24"/>
+        </w:rPr>
+        <w:t xml:space="preserve"> Data. Actualmente, la herramienta con liderazgo en popularidad para analizar Big Data es </w:t>
+      </w:r>
+      <w:proofErr w:type="spellStart"/>
+      <w:r>
+        <w:rPr>
+          <w:rFonts w:ascii="Times New Roman" w:hAnsi="Times New Roman" w:cs="Times New Roman"/>
+          <w:sz w:val="24"/>
+        </w:rPr>
+        <w:t>Hadoop</w:t>
+      </w:r>
+      <w:proofErr w:type="spellEnd"/>
+      <w:r>
+        <w:rPr>
+          <w:rFonts w:ascii="Times New Roman" w:hAnsi="Times New Roman" w:cs="Times New Roman"/>
+          <w:sz w:val="24"/>
+        </w:rPr>
+        <w:t xml:space="preserve">, el cual está inspirado en </w:t>
+      </w:r>
+      <w:proofErr w:type="spellStart"/>
+      <w:r>
+        <w:rPr>
+          <w:rFonts w:ascii="Times New Roman" w:hAnsi="Times New Roman" w:cs="Times New Roman"/>
+          <w:sz w:val="24"/>
+        </w:rPr>
+        <w:t>GoogleFile</w:t>
+      </w:r>
+      <w:proofErr w:type="spellEnd"/>
+      <w:r>
+        <w:rPr>
+          <w:rFonts w:ascii="Times New Roman" w:hAnsi="Times New Roman" w:cs="Times New Roman"/>
+          <w:sz w:val="24"/>
+        </w:rPr>
+        <w:t xml:space="preserve"> </w:t>
+      </w:r>
+      <w:proofErr w:type="spellStart"/>
+      <w:r>
+        <w:rPr>
+          <w:rFonts w:ascii="Times New Roman" w:hAnsi="Times New Roman" w:cs="Times New Roman"/>
+          <w:sz w:val="24"/>
+        </w:rPr>
+        <w:t>Systems</w:t>
+      </w:r>
+      <w:proofErr w:type="spellEnd"/>
+      <w:r>
+        <w:rPr>
+          <w:rFonts w:ascii="Times New Roman" w:hAnsi="Times New Roman" w:cs="Times New Roman"/>
+          <w:sz w:val="24"/>
+        </w:rPr>
+        <w:t xml:space="preserve"> y utiliza el paradigma </w:t>
+      </w:r>
+      <w:proofErr w:type="spellStart"/>
+      <w:r>
+        <w:rPr>
+          <w:rFonts w:ascii="Times New Roman" w:hAnsi="Times New Roman" w:cs="Times New Roman"/>
+          <w:sz w:val="24"/>
+        </w:rPr>
+        <w:t>MapReduce</w:t>
+      </w:r>
+      <w:proofErr w:type="spellEnd"/>
+      <w:r>
+        <w:rPr>
+          <w:rStyle w:val="Refdenotaalpie"/>
+          <w:rFonts w:ascii="Times New Roman" w:hAnsi="Times New Roman" w:cs="Times New Roman"/>
+          <w:sz w:val="24"/>
+        </w:rPr>
+        <w:footnoteReference w:id="2"/>
+      </w:r>
+      <w:r>
+        <w:rPr>
+          <w:rFonts w:ascii="Times New Roman" w:hAnsi="Times New Roman" w:cs="Times New Roman"/>
+          <w:sz w:val="24"/>
+        </w:rPr>
+        <w:t>.</w:t>
+      </w:r>
+    </w:p>
+    <w:p>
+      <w:pPr>
+        <w:pStyle w:val="Prrafodelista"/>
+        <w:numPr>
+          <w:ilvl w:val="0"/>
+          <w:numId w:val="1"/>
+        </w:numPr>
+        <w:rPr>
+          <w:rFonts w:ascii="Times New Roman" w:hAnsi="Times New Roman" w:cs="Times New Roman"/>
+          <w:sz w:val="24"/>
+        </w:rPr>
+      </w:pPr>
+      <w:r>
+        <w:rPr>
+          <w:rFonts w:ascii="Times New Roman" w:hAnsi="Times New Roman" w:cs="Times New Roman"/>
+          <w:sz w:val="24"/>
+          <w:u w:val="single"/>
+        </w:rPr>
+        <w:t>Base de datos Relacional</w:t>
+      </w:r>
+      <w:r>
+        <w:rPr>
+          <w:rFonts w:ascii="Times New Roman" w:hAnsi="Times New Roman" w:cs="Times New Roman"/>
+          <w:sz w:val="24"/>
+        </w:rPr>
+        <w:t xml:space="preserve">: </w:t>
+      </w:r>
+      <w:r>
+        <w:rPr>
+          <w:rFonts w:ascii="Times New Roman" w:hAnsi="Times New Roman" w:cs="Times New Roman"/>
+          <w:sz w:val="24"/>
+        </w:rPr>
+        <w:t xml:space="preserve">Base de datos conformada por un conjunto de tablas, que se manipula de acuerdo al modelo de datos relacional (Donde las relaciones son </w:t>
+      </w:r>
+      <w:proofErr w:type="spellStart"/>
+      <w:r>
+        <w:rPr>
+          <w:rFonts w:ascii="Times New Roman" w:hAnsi="Times New Roman" w:cs="Times New Roman"/>
+          <w:sz w:val="24"/>
+        </w:rPr>
+        <w:t>tuplas</w:t>
+      </w:r>
+      <w:proofErr w:type="spellEnd"/>
+      <w:r>
+        <w:rPr>
+          <w:rFonts w:ascii="Times New Roman" w:hAnsi="Times New Roman" w:cs="Times New Roman"/>
+          <w:sz w:val="24"/>
+        </w:rPr>
+        <w:t>, lo que se puede ver como si cada tabla fuera una relación).</w:t>
+      </w:r>
+      <w:r>
+        <w:rPr>
+          <w:rStyle w:val="Refdenotaalpie"/>
+          <w:rFonts w:ascii="Times New Roman" w:hAnsi="Times New Roman" w:cs="Times New Roman"/>
+          <w:sz w:val="24"/>
+        </w:rPr>
+        <w:footnoteReference w:id="3"/>
+      </w:r>
+    </w:p>
+    <w:p>
+      <w:pPr>
+        <w:pStyle w:val="Prrafodelista"/>
+        <w:numPr>
+          <w:ilvl w:val="0"/>
+          <w:numId w:val="1"/>
+        </w:numPr>
+        <w:rPr>
+          <w:rFonts w:ascii="Times New Roman" w:hAnsi="Times New Roman" w:cs="Times New Roman"/>
+          <w:sz w:val="24"/>
+          <w:u w:val="single"/>
+        </w:rPr>
+      </w:pPr>
+      <w:r>
+        <w:rPr>
+          <w:rFonts w:ascii="Times New Roman" w:hAnsi="Times New Roman" w:cs="Times New Roman"/>
+          <w:sz w:val="24"/>
+          <w:u w:val="single"/>
+        </w:rPr>
+        <w:t xml:space="preserve">Paradigma </w:t>
+      </w:r>
+      <w:proofErr w:type="spellStart"/>
+      <w:r>
+        <w:rPr>
+          <w:rFonts w:ascii="Times New Roman" w:hAnsi="Times New Roman" w:cs="Times New Roman"/>
+          <w:sz w:val="24"/>
+          <w:u w:val="single"/>
+        </w:rPr>
+        <w:t>Map</w:t>
+      </w:r>
+      <w:proofErr w:type="spellEnd"/>
+      <w:r>
+        <w:rPr>
+          <w:rFonts w:ascii="Times New Roman" w:hAnsi="Times New Roman" w:cs="Times New Roman"/>
+          <w:sz w:val="24"/>
+          <w:u w:val="single"/>
+        </w:rPr>
+        <w:t>-Reduce</w:t>
+      </w:r>
+      <w:r>
+        <w:rPr>
+          <w:rFonts w:ascii="Times New Roman" w:hAnsi="Times New Roman" w:cs="Times New Roman"/>
+          <w:sz w:val="24"/>
+        </w:rPr>
+        <w:t xml:space="preserve">: </w:t>
+      </w:r>
+      <w:r>
+        <w:rPr>
+          <w:rFonts w:ascii="Times New Roman" w:hAnsi="Times New Roman" w:cs="Times New Roman"/>
+          <w:sz w:val="24"/>
+        </w:rPr>
+        <w:t xml:space="preserve">Framework para trabajar sobre grandes colecciones de datos en varios grupos de computadoras para aprovechar la computación paralela. Está compuesto por dos funciones: Función </w:t>
+      </w:r>
+      <w:proofErr w:type="spellStart"/>
+      <w:proofErr w:type="gramStart"/>
+      <w:r>
+        <w:rPr>
+          <w:rFonts w:ascii="Times New Roman" w:hAnsi="Times New Roman" w:cs="Times New Roman"/>
+          <w:sz w:val="24"/>
+        </w:rPr>
+        <w:t>Map</w:t>
+      </w:r>
+      <w:proofErr w:type="spellEnd"/>
+      <w:r>
+        <w:rPr>
+          <w:rFonts w:ascii="Times New Roman" w:hAnsi="Times New Roman" w:cs="Times New Roman"/>
+          <w:sz w:val="24"/>
+        </w:rPr>
+        <w:t>(</w:t>
+      </w:r>
+      <w:proofErr w:type="gramEnd"/>
+      <w:r>
+        <w:rPr>
+          <w:rFonts w:ascii="Times New Roman" w:hAnsi="Times New Roman" w:cs="Times New Roman"/>
+          <w:sz w:val="24"/>
+        </w:rPr>
+        <w:t xml:space="preserve">), la cual mapea los datos de entrada de la función en paralelo y genera una lista de pares (k2,v2). La otra función es la de Reduce(), la cual se llama en paralelo para cada grupo generado en la función </w:t>
+      </w:r>
+      <w:proofErr w:type="spellStart"/>
+      <w:r>
+        <w:rPr>
+          <w:rFonts w:ascii="Times New Roman" w:hAnsi="Times New Roman" w:cs="Times New Roman"/>
+          <w:sz w:val="24"/>
+        </w:rPr>
+        <w:t>Map</w:t>
+      </w:r>
+      <w:proofErr w:type="spellEnd"/>
+      <w:r>
+        <w:rPr>
+          <w:rFonts w:ascii="Times New Roman" w:hAnsi="Times New Roman" w:cs="Times New Roman"/>
+          <w:sz w:val="24"/>
+        </w:rPr>
+        <w:t xml:space="preserve"> y retorna un valor final v3.</w:t>
+      </w:r>
+      <w:r>
+        <w:rPr>
+          <w:rStyle w:val="Refdenotaalpie"/>
+          <w:rFonts w:ascii="Times New Roman" w:hAnsi="Times New Roman" w:cs="Times New Roman"/>
+          <w:sz w:val="24"/>
+        </w:rPr>
+        <w:footnoteReference w:id="4"/>
+      </w:r>
+    </w:p>
+    <w:p>
+      <w:pPr>
+        <w:pStyle w:val="Prrafodelista"/>
+        <w:numPr>
+          <w:ilvl w:val="0"/>
+          <w:numId w:val="1"/>
+        </w:numPr>
+        <w:rPr>
+          <w:rFonts w:ascii="Times New Roman" w:hAnsi="Times New Roman" w:cs="Times New Roman"/>
+          <w:sz w:val="24"/>
           <w:u w:val="single"/>
         </w:rPr>
       </w:pPr>
@@ -1380,6 +1846,7 @@
           <w:sz w:val="24"/>
           <w:u w:val="single"/>
         </w:rPr>
+        <w:lastRenderedPageBreak/>
         <w:t>QlikView</w:t>
       </w:r>
       <w:proofErr w:type="spellEnd"/>
@@ -1460,6 +1927,7 @@
         </w:rPr>
         <w:t>Mining</w:t>
       </w:r>
+      <w:bookmarkEnd w:id="0"/>
       <w:proofErr w:type="spellEnd"/>
     </w:p>
     <w:sectPr>
@@ -2602,7 +3070,7 @@
 </file>
 
 <file path=customXml/itemProps1.xml><?xml version="1.0" encoding="utf-8"?>
-<ds:datastoreItem xmlns:ds="http://schemas.openxmlformats.org/officeDocument/2006/customXml" ds:itemID="{D5CDC235-4660-4B8B-8F1B-E083D160C28C}">
+<ds:datastoreItem xmlns:ds="http://schemas.openxmlformats.org/officeDocument/2006/customXml" ds:itemID="{2AFB366E-A2B6-4C4F-BF4B-CC45CD435417}">
   <ds:schemaRefs>
     <ds:schemaRef ds:uri="http://schemas.openxmlformats.org/officeDocument/2006/bibliography"/>
   </ds:schemaRefs>

</xml_diff>